<commit_message>
Added PDF and Screenshots to git
</commit_message>
<xml_diff>
--- a/reportDocumentationMicahLyle.docx
+++ b/reportDocumentationMicahLyle.docx
@@ -2,11 +2,11 @@
 <file path=word/document.xml><?xml version="1.0" encoding="utf-8"?>
 <w:document xmlns:wpc="http://schemas.microsoft.com/office/word/2010/wordprocessingCanvas" xmlns:mc="http://schemas.openxmlformats.org/markup-compatibility/2006" xmlns:o="urn:schemas-microsoft-com:office:office" xmlns:r="http://schemas.openxmlformats.org/officeDocument/2006/relationships" xmlns:m="http://schemas.openxmlformats.org/officeDocument/2006/math" xmlns:v="urn:schemas-microsoft-com:vml" xmlns:wp14="http://schemas.microsoft.com/office/word/2010/wordprocessingDrawing" xmlns:wp="http://schemas.openxmlformats.org/drawingml/2006/wordprocessingDrawing" xmlns:w10="urn:schemas-microsoft-com:office:word" xmlns:w="http://schemas.openxmlformats.org/wordprocessingml/2006/main" xmlns:w14="http://schemas.microsoft.com/office/word/2010/wordml" xmlns:w15="http://schemas.microsoft.com/office/word/2012/wordml" xmlns:wpg="http://schemas.microsoft.com/office/word/2010/wordprocessingGroup" xmlns:wpi="http://schemas.microsoft.com/office/word/2010/wordprocessingInk" xmlns:wne="http://schemas.microsoft.com/office/word/2006/wordml" xmlns:wps="http://schemas.microsoft.com/office/word/2010/wordprocessingShape" mc:Ignorable="w14 w15 wp14">
   <w:body>
-    <w:bookmarkStart w:id="0" w:name="_Toc321147011" w:displacedByCustomXml="next"/>
-    <w:bookmarkStart w:id="1" w:name="_Toc318189312" w:displacedByCustomXml="next"/>
+    <w:bookmarkStart w:id="0" w:name="_Toc321147149" w:displacedByCustomXml="next"/>
+    <w:bookmarkStart w:id="1" w:name="_Toc318188227" w:displacedByCustomXml="next"/>
     <w:bookmarkStart w:id="2" w:name="_Toc318188327" w:displacedByCustomXml="next"/>
-    <w:bookmarkStart w:id="3" w:name="_Toc318188227" w:displacedByCustomXml="next"/>
-    <w:bookmarkStart w:id="4" w:name="_Toc321147149" w:displacedByCustomXml="next"/>
+    <w:bookmarkStart w:id="3" w:name="_Toc318189312" w:displacedByCustomXml="next"/>
+    <w:bookmarkStart w:id="4" w:name="_Toc321147011" w:displacedByCustomXml="next"/>
     <w:sdt>
       <w:sdtPr>
         <w:rPr>
@@ -531,6 +531,15 @@
       <w:r>
         <w:t>See this link:</w:t>
       </w:r>
+      <w:r>
+        <w:t xml:space="preserve"> </w:t>
+      </w:r>
+      <w:r>
+        <w:rPr>
+          <w:u w:val="single"/>
+        </w:rPr>
+        <w:t>https://www.youtube.com/watch?v=QQo-XfvrtXs</w:t>
+      </w:r>
     </w:p>
     <w:p>
       <w:pPr>
@@ -543,6 +552,12 @@
     <w:p>
       <w:r>
         <w:t xml:space="preserve">Navigate to this link: </w:t>
+      </w:r>
+      <w:r>
+        <w:rPr>
+          <w:u w:val="single"/>
+        </w:rPr>
+        <w:t>https://github.com/cs160-sp16/prog-01-crunch-time-MicahLyle.git</w:t>
       </w:r>
     </w:p>
     <w:p>
@@ -1071,7 +1086,7 @@
       <w:rPr>
         <w:noProof/>
       </w:rPr>
-      <w:t>1</w:t>
+      <w:t>7</w:t>
     </w:r>
     <w:r>
       <w:fldChar w:fldCharType="end"/>
@@ -1685,7 +1700,6 @@
   <w:style w:type="character" w:default="1" w:styleId="DefaultParagraphFont">
     <w:name w:val="Default Paragraph Font"/>
     <w:uiPriority w:val="1"/>
-    <w:semiHidden/>
     <w:unhideWhenUsed/>
   </w:style>
   <w:style w:type="table" w:default="1" w:styleId="TableNormal">
@@ -2468,7 +2482,9 @@
   </w:compat>
   <w:rsids>
     <w:rsidRoot w:val="00835B4E"/>
+    <w:rsid w:val="00324FF4"/>
     <w:rsid w:val="00835B4E"/>
+    <w:rsid w:val="00A543F9"/>
   </w:rsids>
   <m:mathPr>
     <m:mathFont m:val="Cambria Math"/>
@@ -3339,7 +3355,7 @@
 </file>
 
 <file path=customXml/itemProps3.xml><?xml version="1.0" encoding="utf-8"?>
-<ds:datastoreItem xmlns:ds="http://schemas.openxmlformats.org/officeDocument/2006/customXml" ds:itemID="{4E1348EE-6156-496D-834E-065AAD5DF70D}">
+<ds:datastoreItem xmlns:ds="http://schemas.openxmlformats.org/officeDocument/2006/customXml" ds:itemID="{68AFCDEE-40CD-452A-854C-A405D19756F6}">
   <ds:schemaRefs>
     <ds:schemaRef ds:uri="http://schemas.openxmlformats.org/officeDocument/2006/bibliography"/>
   </ds:schemaRefs>

</xml_diff>